<commit_message>
Added Add Customer Tests
</commit_message>
<xml_diff>
--- a/docs/TESTE.docx
+++ b/docs/TESTE.docx
@@ -1,6 +1,6 @@
 
 <file path=word/document.xml><?xml version="1.0" encoding="utf-8"?>
-<w:document xmlns:wpc="http://schemas.microsoft.com/office/word/2010/wordprocessingCanvas" xmlns:mc="http://schemas.openxmlformats.org/markup-compatibility/2006" xmlns:o="urn:schemas-microsoft-com:office:office" xmlns:r="http://schemas.openxmlformats.org/officeDocument/2006/relationships" xmlns:m="http://schemas.openxmlformats.org/officeDocument/2006/math" xmlns:v="urn:schemas-microsoft-com:vml" xmlns:wp14="http://schemas.microsoft.com/office/word/2010/wordprocessingDrawing" xmlns:wp="http://schemas.openxmlformats.org/drawingml/2006/wordprocessingDrawing" xmlns:w10="urn:schemas-microsoft-com:office:word" xmlns:w="http://schemas.openxmlformats.org/wordprocessingml/2006/main" xmlns:w14="http://schemas.microsoft.com/office/word/2010/wordml" xmlns:wpg="http://schemas.microsoft.com/office/word/2010/wordprocessingGroup" xmlns:wpi="http://schemas.microsoft.com/office/word/2010/wordprocessingInk" xmlns:wne="http://schemas.microsoft.com/office/word/2006/wordml" xmlns:wps="http://schemas.microsoft.com/office/word/2010/wordprocessingShape" mc:Ignorable="w14 wp14">
+<w:document xmlns:ve="http://schemas.openxmlformats.org/markup-compatibility/2006" xmlns:o="urn:schemas-microsoft-com:office:office" xmlns:r="http://schemas.openxmlformats.org/officeDocument/2006/relationships" xmlns:m="http://schemas.openxmlformats.org/officeDocument/2006/math" xmlns:v="urn:schemas-microsoft-com:vml" xmlns:wp="http://schemas.openxmlformats.org/drawingml/2006/wordprocessingDrawing" xmlns:w10="urn:schemas-microsoft-com:office:word" xmlns:w="http://schemas.openxmlformats.org/wordprocessingml/2006/main" xmlns:wne="http://schemas.microsoft.com/office/word/2006/wordml">
   <w:body>
     <w:p>
       <w:pPr>
@@ -43,6 +43,186 @@
       </w:pPr>
       <w:bookmarkStart w:id="0" w:name="_GoBack"/>
       <w:bookmarkEnd w:id="0"/>
+      <w:r>
+        <w:t>Customer null</w:t>
+      </w:r>
+    </w:p>
+    <w:p>
+      <w:pPr>
+        <w:pStyle w:val="NoSpacing"/>
+        <w:numPr>
+          <w:ilvl w:val="0"/>
+          <w:numId w:val="2"/>
+        </w:numPr>
+      </w:pPr>
+      <w:r>
+        <w:t>Customer cu FirstName de 1 caracter</w:t>
+      </w:r>
+    </w:p>
+    <w:p>
+      <w:pPr>
+        <w:pStyle w:val="NoSpacing"/>
+        <w:numPr>
+          <w:ilvl w:val="0"/>
+          <w:numId w:val="2"/>
+        </w:numPr>
+      </w:pPr>
+      <w:r>
+        <w:t>Customer cu FirstName de 31 de caractere</w:t>
+      </w:r>
+    </w:p>
+    <w:p>
+      <w:pPr>
+        <w:pStyle w:val="NoSpacing"/>
+        <w:numPr>
+          <w:ilvl w:val="0"/>
+          <w:numId w:val="2"/>
+        </w:numPr>
+      </w:pPr>
+      <w:r>
+        <w:t>Customer doar cu campurile required, pentru a invalida regex-ul de pe campurile care nu sunt mandatory</w:t>
+      </w:r>
+    </w:p>
+    <w:p>
+      <w:pPr>
+        <w:pStyle w:val="NoSpacing"/>
+        <w:numPr>
+          <w:ilvl w:val="0"/>
+          <w:numId w:val="2"/>
+        </w:numPr>
+      </w:pPr>
+      <w:r>
+        <w:t>Customer fara campurile mandatorii (fara CNP)</w:t>
+      </w:r>
+    </w:p>
+    <w:p>
+      <w:pPr>
+        <w:pStyle w:val="NoSpacing"/>
+        <w:numPr>
+          <w:ilvl w:val="0"/>
+          <w:numId w:val="2"/>
+        </w:numPr>
+      </w:pPr>
+      <w:r>
+        <w:t>Customer cu Email corect</w:t>
+      </w:r>
+    </w:p>
+    <w:p>
+      <w:pPr>
+        <w:pStyle w:val="NoSpacing"/>
+        <w:numPr>
+          <w:ilvl w:val="0"/>
+          <w:numId w:val="2"/>
+        </w:numPr>
+      </w:pPr>
+      <w:r>
+        <w:t>Customer cu Email gresit</w:t>
+      </w:r>
+    </w:p>
+    <w:p>
+      <w:pPr>
+        <w:pStyle w:val="NoSpacing"/>
+        <w:numPr>
+          <w:ilvl w:val="0"/>
+          <w:numId w:val="2"/>
+        </w:numPr>
+      </w:pPr>
+      <w:r>
+        <w:t>Customer cu Email gresit 2</w:t>
+      </w:r>
+    </w:p>
+    <w:p>
+      <w:pPr>
+        <w:pStyle w:val="NoSpacing"/>
+        <w:numPr>
+          <w:ilvl w:val="0"/>
+          <w:numId w:val="2"/>
+        </w:numPr>
+      </w:pPr>
+      <w:r>
+        <w:t>Customer cu telefon corect</w:t>
+      </w:r>
+      <w:r>
+        <w:t xml:space="preserve"> fara caractere speciale</w:t>
+      </w:r>
+    </w:p>
+    <w:p>
+      <w:pPr>
+        <w:pStyle w:val="NoSpacing"/>
+        <w:numPr>
+          <w:ilvl w:val="0"/>
+          <w:numId w:val="2"/>
+        </w:numPr>
+      </w:pPr>
+      <w:r>
+        <w:t>Customer cu telefon corect si caractere speciale</w:t>
+      </w:r>
+      <w:r>
+        <w:t xml:space="preserve"> (-)</w:t>
+      </w:r>
+    </w:p>
+    <w:p>
+      <w:pPr>
+        <w:pStyle w:val="NoSpacing"/>
+        <w:numPr>
+          <w:ilvl w:val="0"/>
+          <w:numId w:val="2"/>
+        </w:numPr>
+      </w:pPr>
+      <w:r>
+        <w:t>Customer cu telefon corect si caractere speciale (.)</w:t>
+      </w:r>
+    </w:p>
+    <w:p>
+      <w:pPr>
+        <w:pStyle w:val="NoSpacing"/>
+        <w:numPr>
+          <w:ilvl w:val="0"/>
+          <w:numId w:val="2"/>
+        </w:numPr>
+      </w:pPr>
+      <w:r>
+        <w:t>Customer cu telefon incorect (prea scurt)</w:t>
+      </w:r>
+    </w:p>
+    <w:p>
+      <w:pPr>
+        <w:pStyle w:val="NoSpacing"/>
+        <w:numPr>
+          <w:ilvl w:val="0"/>
+          <w:numId w:val="2"/>
+        </w:numPr>
+      </w:pPr>
+      <w:r>
+        <w:t>Customer cu telefon incorect</w:t>
+      </w:r>
+      <w:r>
+        <w:t xml:space="preserve"> (nu contine doar cifre)</w:t>
+      </w:r>
+    </w:p>
+    <w:p>
+      <w:pPr>
+        <w:pStyle w:val="NoSpacing"/>
+        <w:numPr>
+          <w:ilvl w:val="0"/>
+          <w:numId w:val="2"/>
+        </w:numPr>
+      </w:pPr>
+      <w:r>
+        <w:t xml:space="preserve">Customer cu telefon </w:t>
+      </w:r>
+    </w:p>
+    <w:p>
+      <w:pPr>
+        <w:pStyle w:val="NoSpacing"/>
+        <w:numPr>
+          <w:ilvl w:val="0"/>
+          <w:numId w:val="2"/>
+        </w:numPr>
+      </w:pPr>
+      <w:r>
+        <w:t>Customer complet</w:t>
+      </w:r>
     </w:p>
     <w:p>
       <w:pPr>
@@ -63,7 +243,7 @@
 </file>
 
 <file path=word/numbering.xml><?xml version="1.0" encoding="utf-8"?>
-<w:numbering xmlns:wpc="http://schemas.microsoft.com/office/word/2010/wordprocessingCanvas" xmlns:mc="http://schemas.openxmlformats.org/markup-compatibility/2006" xmlns:o="urn:schemas-microsoft-com:office:office" xmlns:r="http://schemas.openxmlformats.org/officeDocument/2006/relationships" xmlns:m="http://schemas.openxmlformats.org/officeDocument/2006/math" xmlns:v="urn:schemas-microsoft-com:vml" xmlns:wp14="http://schemas.microsoft.com/office/word/2010/wordprocessingDrawing" xmlns:wp="http://schemas.openxmlformats.org/drawingml/2006/wordprocessingDrawing" xmlns:w10="urn:schemas-microsoft-com:office:word" xmlns:w="http://schemas.openxmlformats.org/wordprocessingml/2006/main" xmlns:w14="http://schemas.microsoft.com/office/word/2010/wordml" xmlns:wpg="http://schemas.microsoft.com/office/word/2010/wordprocessingGroup" xmlns:wpi="http://schemas.microsoft.com/office/word/2010/wordprocessingInk" xmlns:wne="http://schemas.microsoft.com/office/word/2006/wordml" xmlns:wps="http://schemas.microsoft.com/office/word/2010/wordprocessingShape" mc:Ignorable="w14 wp14">
+<w:numbering xmlns:ve="http://schemas.openxmlformats.org/markup-compatibility/2006" xmlns:o="urn:schemas-microsoft-com:office:office" xmlns:r="http://schemas.openxmlformats.org/officeDocument/2006/relationships" xmlns:m="http://schemas.openxmlformats.org/officeDocument/2006/math" xmlns:v="urn:schemas-microsoft-com:vml" xmlns:wp="http://schemas.openxmlformats.org/drawingml/2006/wordprocessingDrawing" xmlns:w10="urn:schemas-microsoft-com:office:word" xmlns:w="http://schemas.openxmlformats.org/wordprocessingml/2006/main" xmlns:wne="http://schemas.microsoft.com/office/word/2006/wordml">
   <w:abstractNum w:abstractNumId="0">
     <w:nsid w:val="26913B33"/>
     <w:multiLevelType w:val="hybridMultilevel"/>
@@ -275,7 +455,7 @@
 </file>
 
 <file path=word/styles.xml><?xml version="1.0" encoding="utf-8"?>
-<w:styles xmlns:mc="http://schemas.openxmlformats.org/markup-compatibility/2006" xmlns:r="http://schemas.openxmlformats.org/officeDocument/2006/relationships" xmlns:w="http://schemas.openxmlformats.org/wordprocessingml/2006/main" xmlns:w14="http://schemas.microsoft.com/office/word/2010/wordml" mc:Ignorable="w14">
+<w:styles xmlns:r="http://schemas.openxmlformats.org/officeDocument/2006/relationships" xmlns:w="http://schemas.openxmlformats.org/wordprocessingml/2006/main">
   <w:docDefaults>
     <w:rPrDefault>
       <w:rPr>
@@ -433,6 +613,7 @@
   <w:style w:type="paragraph" w:default="1" w:styleId="Normal">
     <w:name w:val="Normal"/>
     <w:qFormat/>
+    <w:rsid w:val="00C533EA"/>
   </w:style>
   <w:style w:type="character" w:default="1" w:styleId="DefaultParagraphFont">
     <w:name w:val="Default Paragraph Font"/>
@@ -445,6 +626,7 @@
     <w:uiPriority w:val="99"/>
     <w:semiHidden/>
     <w:unhideWhenUsed/>
+    <w:qFormat/>
     <w:tblPr>
       <w:tblInd w:w="0" w:type="dxa"/>
       <w:tblCellMar>

</xml_diff>

<commit_message>
Finished [Add] Customer Tests
</commit_message>
<xml_diff>
--- a/docs/TESTE.docx
+++ b/docs/TESTE.docx
@@ -1,6 +1,6 @@
 
 <file path=word/document.xml><?xml version="1.0" encoding="utf-8"?>
-<w:document xmlns:ve="http://schemas.openxmlformats.org/markup-compatibility/2006" xmlns:o="urn:schemas-microsoft-com:office:office" xmlns:r="http://schemas.openxmlformats.org/officeDocument/2006/relationships" xmlns:m="http://schemas.openxmlformats.org/officeDocument/2006/math" xmlns:v="urn:schemas-microsoft-com:vml" xmlns:wp="http://schemas.openxmlformats.org/drawingml/2006/wordprocessingDrawing" xmlns:w10="urn:schemas-microsoft-com:office:word" xmlns:w="http://schemas.openxmlformats.org/wordprocessingml/2006/main" xmlns:wne="http://schemas.microsoft.com/office/word/2006/wordml">
+<w:document xmlns:wpc="http://schemas.microsoft.com/office/word/2010/wordprocessingCanvas" xmlns:mc="http://schemas.openxmlformats.org/markup-compatibility/2006" xmlns:o="urn:schemas-microsoft-com:office:office" xmlns:r="http://schemas.openxmlformats.org/officeDocument/2006/relationships" xmlns:m="http://schemas.openxmlformats.org/officeDocument/2006/math" xmlns:v="urn:schemas-microsoft-com:vml" xmlns:wp14="http://schemas.microsoft.com/office/word/2010/wordprocessingDrawing" xmlns:wp="http://schemas.openxmlformats.org/drawingml/2006/wordprocessingDrawing" xmlns:w10="urn:schemas-microsoft-com:office:word" xmlns:w="http://schemas.openxmlformats.org/wordprocessingml/2006/main" xmlns:w14="http://schemas.microsoft.com/office/word/2010/wordml" xmlns:wpg="http://schemas.microsoft.com/office/word/2010/wordprocessingGroup" xmlns:wpi="http://schemas.microsoft.com/office/word/2010/wordprocessingInk" xmlns:wne="http://schemas.microsoft.com/office/word/2006/wordml" xmlns:wps="http://schemas.microsoft.com/office/word/2010/wordprocessingShape" mc:Ignorable="w14 wp14">
   <w:body>
     <w:p>
       <w:pPr>
@@ -41,8 +41,15 @@
           <w:numId w:val="2"/>
         </w:numPr>
       </w:pPr>
-      <w:bookmarkStart w:id="0" w:name="_GoBack"/>
-      <w:bookmarkEnd w:id="0"/>
+      <w:r>
+        <w:rPr>
+          <w:i/>
+        </w:rPr>
+        <w:t>(Add)</w:t>
+      </w:r>
+      <w:r>
+        <w:t xml:space="preserve"> </w:t>
+      </w:r>
       <w:r>
         <w:t>Customer null</w:t>
       </w:r>
@@ -56,8 +63,30 @@
         </w:numPr>
       </w:pPr>
       <w:r>
-        <w:t>Customer cu FirstName de 1 caracter</w:t>
-      </w:r>
+        <w:rPr>
+          <w:i/>
+        </w:rPr>
+        <w:t>(Add)</w:t>
+      </w:r>
+      <w:r>
+        <w:t xml:space="preserve"> </w:t>
+      </w:r>
+      <w:r>
+        <w:t xml:space="preserve">Customer cu </w:t>
+      </w:r>
+      <w:proofErr w:type="spellStart"/>
+      <w:r>
+        <w:t>FirstName</w:t>
+      </w:r>
+      <w:proofErr w:type="spellEnd"/>
+      <w:r>
+        <w:t xml:space="preserve"> de 1 </w:t>
+      </w:r>
+      <w:proofErr w:type="spellStart"/>
+      <w:r>
+        <w:t>caracter</w:t>
+      </w:r>
+      <w:proofErr w:type="spellEnd"/>
     </w:p>
     <w:p>
       <w:pPr>
@@ -68,8 +97,30 @@
         </w:numPr>
       </w:pPr>
       <w:r>
-        <w:t>Customer cu FirstName de 31 de caractere</w:t>
-      </w:r>
+        <w:rPr>
+          <w:i/>
+        </w:rPr>
+        <w:t>(Add)</w:t>
+      </w:r>
+      <w:r>
+        <w:t xml:space="preserve"> </w:t>
+      </w:r>
+      <w:r>
+        <w:t xml:space="preserve">Customer cu </w:t>
+      </w:r>
+      <w:proofErr w:type="spellStart"/>
+      <w:r>
+        <w:t>FirstName</w:t>
+      </w:r>
+      <w:proofErr w:type="spellEnd"/>
+      <w:r>
+        <w:t xml:space="preserve"> de 31 de </w:t>
+      </w:r>
+      <w:proofErr w:type="spellStart"/>
+      <w:r>
+        <w:t>caractere</w:t>
+      </w:r>
+      <w:proofErr w:type="spellEnd"/>
     </w:p>
     <w:p>
       <w:pPr>
@@ -80,7 +131,80 @@
         </w:numPr>
       </w:pPr>
       <w:r>
-        <w:t>Customer doar cu campurile required, pentru a invalida regex-ul de pe campurile care nu sunt mandatory</w:t>
+        <w:rPr>
+          <w:i/>
+        </w:rPr>
+        <w:t>(Add)</w:t>
+      </w:r>
+      <w:r>
+        <w:t xml:space="preserve"> </w:t>
+      </w:r>
+      <w:r>
+        <w:t xml:space="preserve">Customer </w:t>
+      </w:r>
+      <w:proofErr w:type="spellStart"/>
+      <w:r>
+        <w:t>doar</w:t>
+      </w:r>
+      <w:proofErr w:type="spellEnd"/>
+      <w:r>
+        <w:t xml:space="preserve"> cu </w:t>
+      </w:r>
+      <w:proofErr w:type="spellStart"/>
+      <w:r>
+        <w:t>campurile</w:t>
+      </w:r>
+      <w:proofErr w:type="spellEnd"/>
+      <w:r>
+        <w:t xml:space="preserve"> required, </w:t>
+      </w:r>
+      <w:proofErr w:type="spellStart"/>
+      <w:r>
+        <w:t>pentru</w:t>
+      </w:r>
+      <w:proofErr w:type="spellEnd"/>
+      <w:r>
+        <w:t xml:space="preserve"> a </w:t>
+      </w:r>
+      <w:proofErr w:type="spellStart"/>
+      <w:r>
+        <w:t>invalida</w:t>
+      </w:r>
+      <w:proofErr w:type="spellEnd"/>
+      <w:r>
+        <w:t xml:space="preserve"> regex-</w:t>
+      </w:r>
+      <w:proofErr w:type="spellStart"/>
+      <w:r>
+        <w:t>ul</w:t>
+      </w:r>
+      <w:proofErr w:type="spellEnd"/>
+      <w:r>
+        <w:t xml:space="preserve"> de </w:t>
+      </w:r>
+      <w:proofErr w:type="spellStart"/>
+      <w:r>
+        <w:t>pe</w:t>
+      </w:r>
+      <w:proofErr w:type="spellEnd"/>
+      <w:r>
+        <w:t xml:space="preserve"> </w:t>
+      </w:r>
+      <w:proofErr w:type="spellStart"/>
+      <w:r>
+        <w:t>campurile</w:t>
+      </w:r>
+      <w:proofErr w:type="spellEnd"/>
+      <w:r>
+        <w:t xml:space="preserve"> care nu </w:t>
+      </w:r>
+      <w:proofErr w:type="spellStart"/>
+      <w:r>
+        <w:t>sunt</w:t>
+      </w:r>
+      <w:proofErr w:type="spellEnd"/>
+      <w:r>
+        <w:t xml:space="preserve"> mandatory</w:t>
       </w:r>
     </w:p>
     <w:p>
@@ -92,7 +216,48 @@
         </w:numPr>
       </w:pPr>
       <w:r>
-        <w:t>Customer fara campurile mandatorii (fara CNP)</w:t>
+        <w:rPr>
+          <w:i/>
+        </w:rPr>
+        <w:t>(Add)</w:t>
+      </w:r>
+      <w:r>
+        <w:t xml:space="preserve"> </w:t>
+      </w:r>
+      <w:r>
+        <w:t xml:space="preserve">Customer </w:t>
+      </w:r>
+      <w:proofErr w:type="spellStart"/>
+      <w:r>
+        <w:t>fara</w:t>
+      </w:r>
+      <w:proofErr w:type="spellEnd"/>
+      <w:r>
+        <w:t xml:space="preserve"> </w:t>
+      </w:r>
+      <w:proofErr w:type="spellStart"/>
+      <w:r>
+        <w:t>campurile</w:t>
+      </w:r>
+      <w:proofErr w:type="spellEnd"/>
+      <w:r>
+        <w:t xml:space="preserve"> </w:t>
+      </w:r>
+      <w:proofErr w:type="spellStart"/>
+      <w:r>
+        <w:t>mandatorii</w:t>
+      </w:r>
+      <w:proofErr w:type="spellEnd"/>
+      <w:r>
+        <w:t xml:space="preserve"> (</w:t>
+      </w:r>
+      <w:proofErr w:type="spellStart"/>
+      <w:r>
+        <w:t>fara</w:t>
+      </w:r>
+      <w:proofErr w:type="spellEnd"/>
+      <w:r>
+        <w:t xml:space="preserve"> CNP)</w:t>
       </w:r>
     </w:p>
     <w:p>
@@ -104,8 +269,22 @@
         </w:numPr>
       </w:pPr>
       <w:r>
-        <w:t>Customer cu Email corect</w:t>
-      </w:r>
+        <w:rPr>
+          <w:i/>
+        </w:rPr>
+        <w:t>(Add)</w:t>
+      </w:r>
+      <w:r>
+        <w:t xml:space="preserve"> </w:t>
+      </w:r>
+      <w:r>
+        <w:t xml:space="preserve">Customer cu Email </w:t>
+      </w:r>
+      <w:proofErr w:type="spellStart"/>
+      <w:r>
+        <w:t>corect</w:t>
+      </w:r>
+      <w:proofErr w:type="spellEnd"/>
     </w:p>
     <w:p>
       <w:pPr>
@@ -116,8 +295,22 @@
         </w:numPr>
       </w:pPr>
       <w:r>
-        <w:t>Customer cu Email gresit</w:t>
-      </w:r>
+        <w:rPr>
+          <w:i/>
+        </w:rPr>
+        <w:t>(Add)</w:t>
+      </w:r>
+      <w:r>
+        <w:t xml:space="preserve"> </w:t>
+      </w:r>
+      <w:r>
+        <w:t xml:space="preserve">Customer cu Email </w:t>
+      </w:r>
+      <w:proofErr w:type="spellStart"/>
+      <w:r>
+        <w:t>gresit</w:t>
+      </w:r>
+      <w:proofErr w:type="spellEnd"/>
     </w:p>
     <w:p>
       <w:pPr>
@@ -128,7 +321,24 @@
         </w:numPr>
       </w:pPr>
       <w:r>
-        <w:t>Customer cu Email gresit 2</w:t>
+        <w:rPr>
+          <w:i/>
+        </w:rPr>
+        <w:t>(Add)</w:t>
+      </w:r>
+      <w:r>
+        <w:t xml:space="preserve"> </w:t>
+      </w:r>
+      <w:r>
+        <w:t xml:space="preserve">Customer cu Email </w:t>
+      </w:r>
+      <w:proofErr w:type="spellStart"/>
+      <w:r>
+        <w:t>gresit</w:t>
+      </w:r>
+      <w:proofErr w:type="spellEnd"/>
+      <w:r>
+        <w:t xml:space="preserve"> 2</w:t>
       </w:r>
     </w:p>
     <w:p>
@@ -140,11 +350,54 @@
         </w:numPr>
       </w:pPr>
       <w:r>
-        <w:t>Customer cu telefon corect</w:t>
-      </w:r>
-      <w:r>
-        <w:t xml:space="preserve"> fara caractere speciale</w:t>
-      </w:r>
+        <w:rPr>
+          <w:i/>
+        </w:rPr>
+        <w:t>(Add)</w:t>
+      </w:r>
+      <w:r>
+        <w:t xml:space="preserve"> </w:t>
+      </w:r>
+      <w:r>
+        <w:t xml:space="preserve">Customer cu </w:t>
+      </w:r>
+      <w:proofErr w:type="spellStart"/>
+      <w:r>
+        <w:t>telefon</w:t>
+      </w:r>
+      <w:proofErr w:type="spellEnd"/>
+      <w:r>
+        <w:t xml:space="preserve"> </w:t>
+      </w:r>
+      <w:proofErr w:type="spellStart"/>
+      <w:r>
+        <w:t>corect</w:t>
+      </w:r>
+      <w:proofErr w:type="spellEnd"/>
+      <w:r>
+        <w:t xml:space="preserve"> </w:t>
+      </w:r>
+      <w:proofErr w:type="spellStart"/>
+      <w:r>
+        <w:t>fara</w:t>
+      </w:r>
+      <w:proofErr w:type="spellEnd"/>
+      <w:r>
+        <w:t xml:space="preserve"> </w:t>
+      </w:r>
+      <w:proofErr w:type="spellStart"/>
+      <w:r>
+        <w:t>caractere</w:t>
+      </w:r>
+      <w:proofErr w:type="spellEnd"/>
+      <w:r>
+        <w:t xml:space="preserve"> </w:t>
+      </w:r>
+      <w:proofErr w:type="spellStart"/>
+      <w:r>
+        <w:t>speciale</w:t>
+      </w:r>
+      <w:proofErr w:type="spellEnd"/>
     </w:p>
     <w:p>
       <w:pPr>
@@ -155,8 +408,54 @@
         </w:numPr>
       </w:pPr>
       <w:r>
-        <w:t>Customer cu telefon corect si caractere speciale</w:t>
-      </w:r>
+        <w:rPr>
+          <w:i/>
+        </w:rPr>
+        <w:t>(Add)</w:t>
+      </w:r>
+      <w:r>
+        <w:t xml:space="preserve"> </w:t>
+      </w:r>
+      <w:r>
+        <w:t xml:space="preserve">Customer cu </w:t>
+      </w:r>
+      <w:proofErr w:type="spellStart"/>
+      <w:r>
+        <w:t>telefon</w:t>
+      </w:r>
+      <w:proofErr w:type="spellEnd"/>
+      <w:r>
+        <w:t xml:space="preserve"> </w:t>
+      </w:r>
+      <w:proofErr w:type="spellStart"/>
+      <w:r>
+        <w:t>corect</w:t>
+      </w:r>
+      <w:proofErr w:type="spellEnd"/>
+      <w:r>
+        <w:t xml:space="preserve"> </w:t>
+      </w:r>
+      <w:proofErr w:type="spellStart"/>
+      <w:r>
+        <w:t>si</w:t>
+      </w:r>
+      <w:proofErr w:type="spellEnd"/>
+      <w:r>
+        <w:t xml:space="preserve"> </w:t>
+      </w:r>
+      <w:proofErr w:type="spellStart"/>
+      <w:r>
+        <w:t>caractere</w:t>
+      </w:r>
+      <w:proofErr w:type="spellEnd"/>
+      <w:r>
+        <w:t xml:space="preserve"> </w:t>
+      </w:r>
+      <w:proofErr w:type="spellStart"/>
+      <w:r>
+        <w:t>speciale</w:t>
+      </w:r>
+      <w:proofErr w:type="spellEnd"/>
       <w:r>
         <w:t xml:space="preserve"> (-)</w:t>
       </w:r>
@@ -170,7 +469,56 @@
         </w:numPr>
       </w:pPr>
       <w:r>
-        <w:t>Customer cu telefon corect si caractere speciale (.)</w:t>
+        <w:rPr>
+          <w:i/>
+        </w:rPr>
+        <w:t>(Add)</w:t>
+      </w:r>
+      <w:r>
+        <w:t xml:space="preserve"> </w:t>
+      </w:r>
+      <w:r>
+        <w:t xml:space="preserve">Customer cu </w:t>
+      </w:r>
+      <w:proofErr w:type="spellStart"/>
+      <w:r>
+        <w:t>telefon</w:t>
+      </w:r>
+      <w:proofErr w:type="spellEnd"/>
+      <w:r>
+        <w:t xml:space="preserve"> </w:t>
+      </w:r>
+      <w:proofErr w:type="spellStart"/>
+      <w:r>
+        <w:t>corect</w:t>
+      </w:r>
+      <w:proofErr w:type="spellEnd"/>
+      <w:r>
+        <w:t xml:space="preserve"> </w:t>
+      </w:r>
+      <w:proofErr w:type="spellStart"/>
+      <w:r>
+        <w:t>si</w:t>
+      </w:r>
+      <w:proofErr w:type="spellEnd"/>
+      <w:r>
+        <w:t xml:space="preserve"> </w:t>
+      </w:r>
+      <w:proofErr w:type="spellStart"/>
+      <w:r>
+        <w:t>caractere</w:t>
+      </w:r>
+      <w:proofErr w:type="spellEnd"/>
+      <w:r>
+        <w:t xml:space="preserve"> </w:t>
+      </w:r>
+      <w:proofErr w:type="spellStart"/>
+      <w:r>
+        <w:t>speciale</w:t>
+      </w:r>
+      <w:proofErr w:type="spellEnd"/>
+      <w:r>
+        <w:t xml:space="preserve"> (.)</w:t>
       </w:r>
     </w:p>
     <w:p>
@@ -182,7 +530,48 @@
         </w:numPr>
       </w:pPr>
       <w:r>
-        <w:t>Customer cu telefon incorect (prea scurt)</w:t>
+        <w:rPr>
+          <w:i/>
+        </w:rPr>
+        <w:t>(Add)</w:t>
+      </w:r>
+      <w:r>
+        <w:t xml:space="preserve"> </w:t>
+      </w:r>
+      <w:r>
+        <w:t xml:space="preserve">Customer cu </w:t>
+      </w:r>
+      <w:proofErr w:type="spellStart"/>
+      <w:r>
+        <w:t>telefon</w:t>
+      </w:r>
+      <w:proofErr w:type="spellEnd"/>
+      <w:r>
+        <w:t xml:space="preserve"> </w:t>
+      </w:r>
+      <w:proofErr w:type="spellStart"/>
+      <w:r>
+        <w:t>incorect</w:t>
+      </w:r>
+      <w:proofErr w:type="spellEnd"/>
+      <w:r>
+        <w:t xml:space="preserve"> (</w:t>
+      </w:r>
+      <w:proofErr w:type="spellStart"/>
+      <w:r>
+        <w:t>prea</w:t>
+      </w:r>
+      <w:proofErr w:type="spellEnd"/>
+      <w:r>
+        <w:t xml:space="preserve"> </w:t>
+      </w:r>
+      <w:proofErr w:type="spellStart"/>
+      <w:r>
+        <w:t>scurt</w:t>
+      </w:r>
+      <w:proofErr w:type="spellEnd"/>
+      <w:r>
+        <w:t>)</w:t>
       </w:r>
     </w:p>
     <w:p>
@@ -194,10 +583,56 @@
         </w:numPr>
       </w:pPr>
       <w:r>
-        <w:t>Customer cu telefon incorect</w:t>
-      </w:r>
-      <w:r>
-        <w:t xml:space="preserve"> (nu contine doar cifre)</w:t>
+        <w:rPr>
+          <w:i/>
+        </w:rPr>
+        <w:t>(Add)</w:t>
+      </w:r>
+      <w:r>
+        <w:t xml:space="preserve"> </w:t>
+      </w:r>
+      <w:r>
+        <w:t xml:space="preserve">Customer cu </w:t>
+      </w:r>
+      <w:proofErr w:type="spellStart"/>
+      <w:r>
+        <w:t>telefon</w:t>
+      </w:r>
+      <w:proofErr w:type="spellEnd"/>
+      <w:r>
+        <w:t xml:space="preserve"> </w:t>
+      </w:r>
+      <w:proofErr w:type="spellStart"/>
+      <w:r>
+        <w:t>incorect</w:t>
+      </w:r>
+      <w:proofErr w:type="spellEnd"/>
+      <w:r>
+        <w:t xml:space="preserve"> (nu </w:t>
+      </w:r>
+      <w:proofErr w:type="spellStart"/>
+      <w:r>
+        <w:t>contine</w:t>
+      </w:r>
+      <w:proofErr w:type="spellEnd"/>
+      <w:r>
+        <w:t xml:space="preserve"> </w:t>
+      </w:r>
+      <w:proofErr w:type="spellStart"/>
+      <w:r>
+        <w:t>doar</w:t>
+      </w:r>
+      <w:proofErr w:type="spellEnd"/>
+      <w:r>
+        <w:t xml:space="preserve"> </w:t>
+      </w:r>
+      <w:proofErr w:type="spellStart"/>
+      <w:r>
+        <w:t>cifre</w:t>
+      </w:r>
+      <w:proofErr w:type="spellEnd"/>
+      <w:r>
+        <w:t>)</w:t>
       </w:r>
     </w:p>
     <w:p>
@@ -209,7 +644,27 @@
         </w:numPr>
       </w:pPr>
       <w:r>
-        <w:t xml:space="preserve">Customer cu telefon </w:t>
+        <w:rPr>
+          <w:i/>
+        </w:rPr>
+        <w:t>(Add)</w:t>
+      </w:r>
+      <w:r>
+        <w:t xml:space="preserve"> </w:t>
+      </w:r>
+      <w:r>
+        <w:t xml:space="preserve">Customer cu </w:t>
+      </w:r>
+      <w:proofErr w:type="spellStart"/>
+      <w:r>
+        <w:t>telefon</w:t>
+      </w:r>
+      <w:proofErr w:type="spellEnd"/>
+      <w:r>
+        <w:t xml:space="preserve"> </w:t>
+      </w:r>
+      <w:r>
+        <w:t>correct</w:t>
       </w:r>
     </w:p>
     <w:p>
@@ -221,7 +676,132 @@
         </w:numPr>
       </w:pPr>
       <w:r>
-        <w:t>Customer complet</w:t>
+        <w:rPr>
+          <w:i/>
+        </w:rPr>
+        <w:t>(Add)</w:t>
+      </w:r>
+      <w:r>
+        <w:t xml:space="preserve"> </w:t>
+      </w:r>
+      <w:r>
+        <w:t xml:space="preserve">Customer cu CNP </w:t>
+      </w:r>
+      <w:proofErr w:type="spellStart"/>
+      <w:r>
+        <w:t>gresit</w:t>
+      </w:r>
+      <w:proofErr w:type="spellEnd"/>
+      <w:r>
+        <w:t xml:space="preserve"> (</w:t>
+      </w:r>
+      <w:proofErr w:type="spellStart"/>
+      <w:r>
+        <w:t>prea</w:t>
+      </w:r>
+      <w:proofErr w:type="spellEnd"/>
+      <w:r>
+        <w:t xml:space="preserve"> </w:t>
+      </w:r>
+      <w:proofErr w:type="spellStart"/>
+      <w:r>
+        <w:t>scurt</w:t>
+      </w:r>
+      <w:proofErr w:type="spellEnd"/>
+      <w:r>
+        <w:t>)</w:t>
+      </w:r>
+    </w:p>
+    <w:p>
+      <w:pPr>
+        <w:pStyle w:val="NoSpacing"/>
+        <w:numPr>
+          <w:ilvl w:val="0"/>
+          <w:numId w:val="2"/>
+        </w:numPr>
+      </w:pPr>
+      <w:r>
+        <w:rPr>
+          <w:i/>
+        </w:rPr>
+        <w:t>(Add)</w:t>
+      </w:r>
+      <w:r>
+        <w:t xml:space="preserve"> </w:t>
+      </w:r>
+      <w:r>
+        <w:t xml:space="preserve">Customer cu CNP </w:t>
+      </w:r>
+      <w:proofErr w:type="spellStart"/>
+      <w:r>
+        <w:t>gresit</w:t>
+      </w:r>
+      <w:proofErr w:type="spellEnd"/>
+      <w:r>
+        <w:t xml:space="preserve"> (</w:t>
+      </w:r>
+      <w:proofErr w:type="spellStart"/>
+      <w:r>
+        <w:t>unul</w:t>
+      </w:r>
+      <w:proofErr w:type="spellEnd"/>
+      <w:r>
+        <w:t xml:space="preserve"> </w:t>
+      </w:r>
+      <w:proofErr w:type="spellStart"/>
+      <w:r>
+        <w:t>invalidat</w:t>
+      </w:r>
+      <w:proofErr w:type="spellEnd"/>
+      <w:r>
+        <w:t xml:space="preserve"> de </w:t>
+      </w:r>
+      <w:proofErr w:type="spellStart"/>
+      <w:r>
+        <w:t>algoritm</w:t>
+      </w:r>
+      <w:proofErr w:type="spellEnd"/>
+      <w:r>
+        <w:t>)</w:t>
+      </w:r>
+    </w:p>
+    <w:p>
+      <w:pPr>
+        <w:pStyle w:val="NoSpacing"/>
+        <w:numPr>
+          <w:ilvl w:val="0"/>
+          <w:numId w:val="2"/>
+        </w:numPr>
+      </w:pPr>
+      <w:r>
+        <w:rPr>
+          <w:i/>
+        </w:rPr>
+        <w:t>(Add)</w:t>
+      </w:r>
+      <w:r>
+        <w:t xml:space="preserve"> </w:t>
+      </w:r>
+      <w:bookmarkStart w:id="0" w:name="_GoBack"/>
+      <w:bookmarkEnd w:id="0"/>
+      <w:r>
+        <w:t xml:space="preserve">Customer </w:t>
+      </w:r>
+      <w:proofErr w:type="spellStart"/>
+      <w:r>
+        <w:t>complet</w:t>
+      </w:r>
+      <w:proofErr w:type="spellEnd"/>
+      <w:r>
+        <w:t xml:space="preserve"> (cu CNP </w:t>
+      </w:r>
+      <w:proofErr w:type="spellStart"/>
+      <w:r>
+        <w:t>corect</w:t>
+      </w:r>
+      <w:proofErr w:type="spellEnd"/>
+      <w:r>
+        <w:t>)</w:t>
       </w:r>
     </w:p>
     <w:p>
@@ -243,7 +823,7 @@
 </file>
 
 <file path=word/numbering.xml><?xml version="1.0" encoding="utf-8"?>
-<w:numbering xmlns:ve="http://schemas.openxmlformats.org/markup-compatibility/2006" xmlns:o="urn:schemas-microsoft-com:office:office" xmlns:r="http://schemas.openxmlformats.org/officeDocument/2006/relationships" xmlns:m="http://schemas.openxmlformats.org/officeDocument/2006/math" xmlns:v="urn:schemas-microsoft-com:vml" xmlns:wp="http://schemas.openxmlformats.org/drawingml/2006/wordprocessingDrawing" xmlns:w10="urn:schemas-microsoft-com:office:word" xmlns:w="http://schemas.openxmlformats.org/wordprocessingml/2006/main" xmlns:wne="http://schemas.microsoft.com/office/word/2006/wordml">
+<w:numbering xmlns:wpc="http://schemas.microsoft.com/office/word/2010/wordprocessingCanvas" xmlns:mc="http://schemas.openxmlformats.org/markup-compatibility/2006" xmlns:o="urn:schemas-microsoft-com:office:office" xmlns:r="http://schemas.openxmlformats.org/officeDocument/2006/relationships" xmlns:m="http://schemas.openxmlformats.org/officeDocument/2006/math" xmlns:v="urn:schemas-microsoft-com:vml" xmlns:wp14="http://schemas.microsoft.com/office/word/2010/wordprocessingDrawing" xmlns:wp="http://schemas.openxmlformats.org/drawingml/2006/wordprocessingDrawing" xmlns:w10="urn:schemas-microsoft-com:office:word" xmlns:w="http://schemas.openxmlformats.org/wordprocessingml/2006/main" xmlns:w14="http://schemas.microsoft.com/office/word/2010/wordml" xmlns:wpg="http://schemas.microsoft.com/office/word/2010/wordprocessingGroup" xmlns:wpi="http://schemas.microsoft.com/office/word/2010/wordprocessingInk" xmlns:wne="http://schemas.microsoft.com/office/word/2006/wordml" xmlns:wps="http://schemas.microsoft.com/office/word/2010/wordprocessingShape" mc:Ignorable="w14 wp14">
   <w:abstractNum w:abstractNumId="0">
     <w:nsid w:val="26913B33"/>
     <w:multiLevelType w:val="hybridMultilevel"/>
@@ -455,7 +1035,7 @@
 </file>
 
 <file path=word/styles.xml><?xml version="1.0" encoding="utf-8"?>
-<w:styles xmlns:r="http://schemas.openxmlformats.org/officeDocument/2006/relationships" xmlns:w="http://schemas.openxmlformats.org/wordprocessingml/2006/main">
+<w:styles xmlns:mc="http://schemas.openxmlformats.org/markup-compatibility/2006" xmlns:r="http://schemas.openxmlformats.org/officeDocument/2006/relationships" xmlns:w="http://schemas.openxmlformats.org/wordprocessingml/2006/main" xmlns:w14="http://schemas.microsoft.com/office/word/2010/wordml" mc:Ignorable="w14">
   <w:docDefaults>
     <w:rPrDefault>
       <w:rPr>
@@ -626,7 +1206,6 @@
     <w:uiPriority w:val="99"/>
     <w:semiHidden/>
     <w:unhideWhenUsed/>
-    <w:qFormat/>
     <w:tblPr>
       <w:tblInd w:w="0" w:type="dxa"/>
       <w:tblCellMar>

</xml_diff>

<commit_message>
Add Subscription Type tests
</commit_message>
<xml_diff>
--- a/docs/TESTE.docx
+++ b/docs/TESTE.docx
@@ -773,7 +773,15 @@
           <w:sz w:val="20"/>
           <w:szCs w:val="20"/>
         </w:rPr>
-        <w:t xml:space="preserve">(GetUserByCNP) </w:t>
+        <w:t>(Get</w:t>
+      </w:r>
+      <w:r>
+        <w:rPr>
+          <w:i/>
+          <w:sz w:val="20"/>
+          <w:szCs w:val="20"/>
+        </w:rPr>
+        <w:t xml:space="preserve">ByCNP) </w:t>
       </w:r>
       <w:r>
         <w:rPr>
@@ -802,7 +810,15 @@
           <w:sz w:val="20"/>
           <w:szCs w:val="20"/>
         </w:rPr>
-        <w:t xml:space="preserve">(GetUserByCNP) </w:t>
+        <w:t>(Get</w:t>
+      </w:r>
+      <w:r>
+        <w:rPr>
+          <w:i/>
+          <w:sz w:val="20"/>
+          <w:szCs w:val="20"/>
+        </w:rPr>
+        <w:t xml:space="preserve">ByCNP) </w:t>
       </w:r>
       <w:r>
         <w:rPr>
@@ -831,7 +847,15 @@
           <w:sz w:val="20"/>
           <w:szCs w:val="20"/>
         </w:rPr>
-        <w:t xml:space="preserve">(GetUserByCNP) </w:t>
+        <w:t>(Get</w:t>
+      </w:r>
+      <w:r>
+        <w:rPr>
+          <w:i/>
+          <w:sz w:val="20"/>
+          <w:szCs w:val="20"/>
+        </w:rPr>
+        <w:t xml:space="preserve">ByCNP) </w:t>
       </w:r>
       <w:r>
         <w:rPr>
@@ -1369,6 +1393,390 @@
           <w:szCs w:val="20"/>
         </w:rPr>
         <w:t xml:space="preserve"> invalid</w:t>
+      </w:r>
+    </w:p>
+    <w:p>
+      <w:pPr>
+        <w:pStyle w:val="NoSpacing"/>
+        <w:rPr>
+          <w:sz w:val="20"/>
+          <w:szCs w:val="20"/>
+        </w:rPr>
+      </w:pPr>
+      <w:r>
+        <w:rPr>
+          <w:b/>
+          <w:sz w:val="20"/>
+          <w:szCs w:val="20"/>
+        </w:rPr>
+        <w:t>SubscriptionType:</w:t>
+      </w:r>
+    </w:p>
+    <w:p>
+      <w:pPr>
+        <w:pStyle w:val="NoSpacing"/>
+        <w:numPr>
+          <w:ilvl w:val="0"/>
+          <w:numId w:val="2"/>
+        </w:numPr>
+        <w:rPr>
+          <w:sz w:val="20"/>
+          <w:szCs w:val="20"/>
+        </w:rPr>
+      </w:pPr>
+      <w:r>
+        <w:rPr>
+          <w:i/>
+          <w:sz w:val="20"/>
+          <w:szCs w:val="20"/>
+        </w:rPr>
+        <w:t>(Add)</w:t>
+      </w:r>
+      <w:r>
+        <w:rPr>
+          <w:sz w:val="20"/>
+          <w:szCs w:val="20"/>
+        </w:rPr>
+        <w:t xml:space="preserve"> </w:t>
+      </w:r>
+      <w:r>
+        <w:rPr>
+          <w:sz w:val="20"/>
+          <w:szCs w:val="20"/>
+        </w:rPr>
+        <w:t>SubscriptionType</w:t>
+      </w:r>
+      <w:r>
+        <w:rPr>
+          <w:sz w:val="20"/>
+          <w:szCs w:val="20"/>
+        </w:rPr>
+        <w:t xml:space="preserve"> null</w:t>
+      </w:r>
+    </w:p>
+    <w:p>
+      <w:pPr>
+        <w:pStyle w:val="NoSpacing"/>
+        <w:numPr>
+          <w:ilvl w:val="0"/>
+          <w:numId w:val="2"/>
+        </w:numPr>
+        <w:rPr>
+          <w:sz w:val="20"/>
+          <w:szCs w:val="20"/>
+        </w:rPr>
+      </w:pPr>
+      <w:r>
+        <w:rPr>
+          <w:i/>
+          <w:sz w:val="20"/>
+          <w:szCs w:val="20"/>
+        </w:rPr>
+        <w:t>(Add)</w:t>
+      </w:r>
+      <w:r>
+        <w:rPr>
+          <w:sz w:val="20"/>
+          <w:szCs w:val="20"/>
+        </w:rPr>
+        <w:t xml:space="preserve"> </w:t>
+      </w:r>
+      <w:r>
+        <w:rPr>
+          <w:sz w:val="20"/>
+          <w:szCs w:val="20"/>
+        </w:rPr>
+        <w:t>SubscriptionType</w:t>
+      </w:r>
+      <w:r>
+        <w:rPr>
+          <w:sz w:val="20"/>
+          <w:szCs w:val="20"/>
+        </w:rPr>
+        <w:t xml:space="preserve"> </w:t>
+      </w:r>
+      <w:r>
+        <w:rPr>
+          <w:sz w:val="20"/>
+          <w:szCs w:val="20"/>
+        </w:rPr>
+        <w:t xml:space="preserve">cu </w:t>
+      </w:r>
+      <w:r>
+        <w:rPr>
+          <w:sz w:val="20"/>
+          <w:szCs w:val="20"/>
+        </w:rPr>
+        <w:t>Name de 1 caracter</w:t>
+      </w:r>
+    </w:p>
+    <w:p>
+      <w:pPr>
+        <w:pStyle w:val="NoSpacing"/>
+        <w:numPr>
+          <w:ilvl w:val="0"/>
+          <w:numId w:val="2"/>
+        </w:numPr>
+        <w:rPr>
+          <w:sz w:val="20"/>
+          <w:szCs w:val="20"/>
+        </w:rPr>
+      </w:pPr>
+      <w:r>
+        <w:rPr>
+          <w:i/>
+          <w:sz w:val="20"/>
+          <w:szCs w:val="20"/>
+        </w:rPr>
+        <w:t>(Add)</w:t>
+      </w:r>
+      <w:r>
+        <w:rPr>
+          <w:sz w:val="20"/>
+          <w:szCs w:val="20"/>
+        </w:rPr>
+        <w:t xml:space="preserve"> </w:t>
+      </w:r>
+      <w:r>
+        <w:rPr>
+          <w:sz w:val="20"/>
+          <w:szCs w:val="20"/>
+        </w:rPr>
+        <w:t>SubscriptionType</w:t>
+      </w:r>
+      <w:r>
+        <w:rPr>
+          <w:sz w:val="20"/>
+          <w:szCs w:val="20"/>
+        </w:rPr>
+        <w:t xml:space="preserve"> </w:t>
+      </w:r>
+      <w:r>
+        <w:rPr>
+          <w:sz w:val="20"/>
+          <w:szCs w:val="20"/>
+        </w:rPr>
+        <w:t xml:space="preserve">cu </w:t>
+      </w:r>
+      <w:r>
+        <w:rPr>
+          <w:sz w:val="20"/>
+          <w:szCs w:val="20"/>
+        </w:rPr>
+        <w:t>Name de 31 de caractere</w:t>
+      </w:r>
+    </w:p>
+    <w:p>
+      <w:pPr>
+        <w:pStyle w:val="NoSpacing"/>
+        <w:numPr>
+          <w:ilvl w:val="0"/>
+          <w:numId w:val="2"/>
+        </w:numPr>
+        <w:rPr>
+          <w:sz w:val="20"/>
+          <w:szCs w:val="20"/>
+        </w:rPr>
+      </w:pPr>
+      <w:r>
+        <w:rPr>
+          <w:i/>
+          <w:sz w:val="20"/>
+          <w:szCs w:val="20"/>
+        </w:rPr>
+        <w:t xml:space="preserve">(Add) </w:t>
+      </w:r>
+      <w:r>
+        <w:rPr>
+          <w:sz w:val="20"/>
+          <w:szCs w:val="20"/>
+        </w:rPr>
+        <w:t>SubscriptionType</w:t>
+      </w:r>
+      <w:r>
+        <w:rPr>
+          <w:sz w:val="20"/>
+          <w:szCs w:val="20"/>
+        </w:rPr>
+        <w:t xml:space="preserve"> valid</w:t>
+      </w:r>
+    </w:p>
+    <w:p>
+      <w:pPr>
+        <w:pStyle w:val="NoSpacing"/>
+        <w:numPr>
+          <w:ilvl w:val="0"/>
+          <w:numId w:val="2"/>
+        </w:numPr>
+        <w:rPr>
+          <w:sz w:val="20"/>
+          <w:szCs w:val="20"/>
+        </w:rPr>
+      </w:pPr>
+      <w:r>
+        <w:rPr>
+          <w:i/>
+          <w:sz w:val="20"/>
+          <w:szCs w:val="20"/>
+        </w:rPr>
+        <w:t>(GetSubscriptionType)</w:t>
+      </w:r>
+      <w:r>
+        <w:rPr>
+          <w:sz w:val="20"/>
+          <w:szCs w:val="20"/>
+        </w:rPr>
+        <w:t xml:space="preserve"> Name valid</w:t>
+      </w:r>
+    </w:p>
+    <w:p>
+      <w:pPr>
+        <w:pStyle w:val="NoSpacing"/>
+        <w:numPr>
+          <w:ilvl w:val="0"/>
+          <w:numId w:val="2"/>
+        </w:numPr>
+        <w:rPr>
+          <w:sz w:val="20"/>
+          <w:szCs w:val="20"/>
+        </w:rPr>
+      </w:pPr>
+      <w:r>
+        <w:rPr>
+          <w:i/>
+          <w:sz w:val="20"/>
+          <w:szCs w:val="20"/>
+        </w:rPr>
+        <w:t>(GetSubscriptionType)</w:t>
+      </w:r>
+      <w:r>
+        <w:rPr>
+          <w:sz w:val="20"/>
+          <w:szCs w:val="20"/>
+        </w:rPr>
+        <w:t xml:space="preserve"> Name null</w:t>
+      </w:r>
+    </w:p>
+    <w:p>
+      <w:pPr>
+        <w:pStyle w:val="NoSpacing"/>
+        <w:numPr>
+          <w:ilvl w:val="0"/>
+          <w:numId w:val="2"/>
+        </w:numPr>
+        <w:rPr>
+          <w:sz w:val="20"/>
+          <w:szCs w:val="20"/>
+        </w:rPr>
+      </w:pPr>
+      <w:r>
+        <w:rPr>
+          <w:i/>
+          <w:sz w:val="20"/>
+          <w:szCs w:val="20"/>
+        </w:rPr>
+        <w:t>(GetSubscriptionType)</w:t>
+      </w:r>
+      <w:r>
+        <w:rPr>
+          <w:sz w:val="20"/>
+          <w:szCs w:val="20"/>
+        </w:rPr>
+        <w:t xml:space="preserve"> Name inexistent</w:t>
+      </w:r>
+    </w:p>
+    <w:p>
+      <w:pPr>
+        <w:pStyle w:val="NoSpacing"/>
+        <w:numPr>
+          <w:ilvl w:val="0"/>
+          <w:numId w:val="2"/>
+        </w:numPr>
+        <w:rPr>
+          <w:b/>
+          <w:sz w:val="20"/>
+          <w:szCs w:val="20"/>
+        </w:rPr>
+      </w:pPr>
+      <w:r>
+        <w:rPr>
+          <w:i/>
+          <w:sz w:val="20"/>
+          <w:szCs w:val="20"/>
+        </w:rPr>
+        <w:t xml:space="preserve">(DropSubcriptionType) </w:t>
+      </w:r>
+      <w:r>
+        <w:rPr>
+          <w:sz w:val="20"/>
+          <w:szCs w:val="20"/>
+        </w:rPr>
+        <w:t>SubscriptionType fara name</w:t>
+      </w:r>
+    </w:p>
+    <w:p>
+      <w:pPr>
+        <w:pStyle w:val="NoSpacing"/>
+        <w:numPr>
+          <w:ilvl w:val="0"/>
+          <w:numId w:val="2"/>
+        </w:numPr>
+        <w:rPr>
+          <w:b/>
+          <w:sz w:val="20"/>
+          <w:szCs w:val="20"/>
+        </w:rPr>
+      </w:pPr>
+      <w:r>
+        <w:rPr>
+          <w:i/>
+          <w:sz w:val="20"/>
+          <w:szCs w:val="20"/>
+        </w:rPr>
+        <w:t xml:space="preserve">(DropSubcriptionType) </w:t>
+      </w:r>
+      <w:r>
+        <w:rPr>
+          <w:sz w:val="20"/>
+          <w:szCs w:val="20"/>
+        </w:rPr>
+        <w:t>SubscriptionType cu nume inexistent</w:t>
+      </w:r>
+    </w:p>
+    <w:p>
+      <w:pPr>
+        <w:pStyle w:val="NoSpacing"/>
+        <w:numPr>
+          <w:ilvl w:val="0"/>
+          <w:numId w:val="2"/>
+        </w:numPr>
+        <w:rPr>
+          <w:b/>
+          <w:sz w:val="20"/>
+          <w:szCs w:val="20"/>
+        </w:rPr>
+      </w:pPr>
+      <w:r>
+        <w:rPr>
+          <w:sz w:val="20"/>
+          <w:szCs w:val="20"/>
+        </w:rPr>
+        <w:t>(</w:t>
+      </w:r>
+      <w:r>
+        <w:rPr>
+          <w:i/>
+          <w:sz w:val="20"/>
+          <w:szCs w:val="20"/>
+        </w:rPr>
+        <w:t xml:space="preserve">DropSubcriptionType) </w:t>
+      </w:r>
+      <w:r>
+        <w:rPr>
+          <w:sz w:val="20"/>
+          <w:szCs w:val="20"/>
+        </w:rPr>
+        <w:t>SubscriptionType valid</w:t>
       </w:r>
     </w:p>
     <w:p>
@@ -1408,8 +1816,8 @@
   <w:abstractNum w:abstractNumId="0">
     <w:nsid w:val="26913B33"/>
     <w:multiLevelType w:val="hybridMultilevel"/>
-    <w:tmpl w:val="4116358A"/>
-    <w:lvl w:ilvl="0" w:tplc="4F6675A6">
+    <w:tmpl w:val="A7424134"/>
+    <w:lvl w:ilvl="0" w:tplc="CE0C3384">
       <w:start w:val="1"/>
       <w:numFmt w:val="decimal"/>
       <w:lvlText w:val="%1."/>
@@ -1496,6 +1904,96 @@
     </w:lvl>
   </w:abstractNum>
   <w:abstractNum w:abstractNumId="1">
+    <w:nsid w:val="2FE800B5"/>
+    <w:multiLevelType w:val="hybridMultilevel"/>
+    <w:tmpl w:val="4116358A"/>
+    <w:lvl w:ilvl="0" w:tplc="4F6675A6">
+      <w:start w:val="1"/>
+      <w:numFmt w:val="decimal"/>
+      <w:lvlText w:val="%1."/>
+      <w:lvlJc w:val="left"/>
+      <w:pPr>
+        <w:ind w:left="720" w:hanging="360"/>
+      </w:pPr>
+      <w:rPr>
+        <w:rFonts w:hint="default"/>
+        <w:b w:val="0"/>
+      </w:rPr>
+    </w:lvl>
+    <w:lvl w:ilvl="1" w:tplc="04090019" w:tentative="1">
+      <w:start w:val="1"/>
+      <w:numFmt w:val="lowerLetter"/>
+      <w:lvlText w:val="%2."/>
+      <w:lvlJc w:val="left"/>
+      <w:pPr>
+        <w:ind w:left="1440" w:hanging="360"/>
+      </w:pPr>
+    </w:lvl>
+    <w:lvl w:ilvl="2" w:tplc="0409001B" w:tentative="1">
+      <w:start w:val="1"/>
+      <w:numFmt w:val="lowerRoman"/>
+      <w:lvlText w:val="%3."/>
+      <w:lvlJc w:val="right"/>
+      <w:pPr>
+        <w:ind w:left="2160" w:hanging="180"/>
+      </w:pPr>
+    </w:lvl>
+    <w:lvl w:ilvl="3" w:tplc="0409000F" w:tentative="1">
+      <w:start w:val="1"/>
+      <w:numFmt w:val="decimal"/>
+      <w:lvlText w:val="%4."/>
+      <w:lvlJc w:val="left"/>
+      <w:pPr>
+        <w:ind w:left="2880" w:hanging="360"/>
+      </w:pPr>
+    </w:lvl>
+    <w:lvl w:ilvl="4" w:tplc="04090019" w:tentative="1">
+      <w:start w:val="1"/>
+      <w:numFmt w:val="lowerLetter"/>
+      <w:lvlText w:val="%5."/>
+      <w:lvlJc w:val="left"/>
+      <w:pPr>
+        <w:ind w:left="3600" w:hanging="360"/>
+      </w:pPr>
+    </w:lvl>
+    <w:lvl w:ilvl="5" w:tplc="0409001B" w:tentative="1">
+      <w:start w:val="1"/>
+      <w:numFmt w:val="lowerRoman"/>
+      <w:lvlText w:val="%6."/>
+      <w:lvlJc w:val="right"/>
+      <w:pPr>
+        <w:ind w:left="4320" w:hanging="180"/>
+      </w:pPr>
+    </w:lvl>
+    <w:lvl w:ilvl="6" w:tplc="0409000F" w:tentative="1">
+      <w:start w:val="1"/>
+      <w:numFmt w:val="decimal"/>
+      <w:lvlText w:val="%7."/>
+      <w:lvlJc w:val="left"/>
+      <w:pPr>
+        <w:ind w:left="5040" w:hanging="360"/>
+      </w:pPr>
+    </w:lvl>
+    <w:lvl w:ilvl="7" w:tplc="04090019" w:tentative="1">
+      <w:start w:val="1"/>
+      <w:numFmt w:val="lowerLetter"/>
+      <w:lvlText w:val="%8."/>
+      <w:lvlJc w:val="left"/>
+      <w:pPr>
+        <w:ind w:left="5760" w:hanging="360"/>
+      </w:pPr>
+    </w:lvl>
+    <w:lvl w:ilvl="8" w:tplc="0409001B" w:tentative="1">
+      <w:start w:val="1"/>
+      <w:numFmt w:val="lowerRoman"/>
+      <w:lvlText w:val="%9."/>
+      <w:lvlJc w:val="right"/>
+      <w:pPr>
+        <w:ind w:left="6480" w:hanging="180"/>
+      </w:pPr>
+    </w:lvl>
+  </w:abstractNum>
+  <w:abstractNum w:abstractNumId="2">
     <w:nsid w:val="55670C36"/>
     <w:multiLevelType w:val="hybridMultilevel"/>
     <w:tmpl w:val="50B2260C"/>
@@ -1608,10 +2106,13 @@
     </w:lvl>
   </w:abstractNum>
   <w:num w:numId="1">
-    <w:abstractNumId w:val="1"/>
+    <w:abstractNumId w:val="2"/>
   </w:num>
   <w:num w:numId="2">
     <w:abstractNumId w:val="0"/>
+  </w:num>
+  <w:num w:numId="3">
+    <w:abstractNumId w:val="1"/>
   </w:num>
 </w:numbering>
 </file>

</xml_diff>

<commit_message>
Started on Minute Tests
</commit_message>
<xml_diff>
--- a/docs/TESTE.docx
+++ b/docs/TESTE.docx
@@ -3477,6 +3477,679 @@
           <w:ilvl w:val="0"/>
           <w:numId w:val="2"/>
         </w:numPr>
+        <w:rPr>
+          <w:sz w:val="20"/>
+          <w:szCs w:val="20"/>
+        </w:rPr>
+      </w:pPr>
+      <w:r>
+        <w:rPr>
+          <w:i/>
+          <w:sz w:val="20"/>
+          <w:szCs w:val="20"/>
+        </w:rPr>
+        <w:t>(DropCurrencyRate)</w:t>
+      </w:r>
+      <w:r>
+        <w:rPr>
+          <w:sz w:val="20"/>
+          <w:szCs w:val="20"/>
+        </w:rPr>
+        <w:t xml:space="preserve"> Currency inexistent</w:t>
+      </w:r>
+    </w:p>
+    <w:p>
+      <w:pPr>
+        <w:pStyle w:val="NoSpacing"/>
+        <w:numPr>
+          <w:ilvl w:val="0"/>
+          <w:numId w:val="2"/>
+        </w:numPr>
+        <w:rPr>
+          <w:sz w:val="20"/>
+          <w:szCs w:val="20"/>
+        </w:rPr>
+      </w:pPr>
+      <w:r>
+        <w:rPr>
+          <w:i/>
+          <w:sz w:val="20"/>
+          <w:szCs w:val="20"/>
+        </w:rPr>
+        <w:t>(DropCurrencyRate)</w:t>
+      </w:r>
+      <w:r>
+        <w:rPr>
+          <w:sz w:val="20"/>
+          <w:szCs w:val="20"/>
+        </w:rPr>
+        <w:t xml:space="preserve"> Valid</w:t>
+      </w:r>
+    </w:p>
+    <w:p>
+      <w:pPr>
+        <w:pStyle w:val="NoSpacing"/>
+        <w:rPr>
+          <w:b/>
+          <w:sz w:val="20"/>
+          <w:szCs w:val="20"/>
+        </w:rPr>
+      </w:pPr>
+      <w:r>
+        <w:rPr>
+          <w:b/>
+          <w:sz w:val="20"/>
+          <w:szCs w:val="20"/>
+        </w:rPr>
+        <w:t>Minute:</w:t>
+      </w:r>
+    </w:p>
+    <w:p>
+      <w:pPr>
+        <w:pStyle w:val="NoSpacing"/>
+        <w:numPr>
+          <w:ilvl w:val="0"/>
+          <w:numId w:val="2"/>
+        </w:numPr>
+        <w:rPr>
+          <w:sz w:val="20"/>
+          <w:szCs w:val="20"/>
+        </w:rPr>
+      </w:pPr>
+      <w:r>
+        <w:rPr>
+          <w:i/>
+          <w:sz w:val="20"/>
+          <w:szCs w:val="20"/>
+        </w:rPr>
+        <w:t>(Add)</w:t>
+      </w:r>
+      <w:r>
+        <w:rPr>
+          <w:sz w:val="20"/>
+          <w:szCs w:val="20"/>
+        </w:rPr>
+        <w:t xml:space="preserve"> </w:t>
+      </w:r>
+      <w:r>
+        <w:rPr>
+          <w:sz w:val="20"/>
+          <w:szCs w:val="20"/>
+        </w:rPr>
+        <w:t>Minute</w:t>
+      </w:r>
+      <w:r>
+        <w:rPr>
+          <w:sz w:val="20"/>
+          <w:szCs w:val="20"/>
+        </w:rPr>
+        <w:t xml:space="preserve"> null</w:t>
+      </w:r>
+    </w:p>
+    <w:p>
+      <w:pPr>
+        <w:pStyle w:val="NoSpacing"/>
+        <w:numPr>
+          <w:ilvl w:val="0"/>
+          <w:numId w:val="2"/>
+        </w:numPr>
+        <w:rPr>
+          <w:sz w:val="20"/>
+          <w:szCs w:val="20"/>
+        </w:rPr>
+      </w:pPr>
+      <w:r>
+        <w:rPr>
+          <w:i/>
+          <w:sz w:val="20"/>
+          <w:szCs w:val="20"/>
+        </w:rPr>
+        <w:t>(Add)</w:t>
+      </w:r>
+      <w:r>
+        <w:rPr>
+          <w:sz w:val="20"/>
+          <w:szCs w:val="20"/>
+        </w:rPr>
+        <w:t xml:space="preserve"> </w:t>
+      </w:r>
+      <w:r>
+        <w:rPr>
+          <w:sz w:val="20"/>
+          <w:szCs w:val="20"/>
+        </w:rPr>
+        <w:t>Minute</w:t>
+      </w:r>
+      <w:r>
+        <w:rPr>
+          <w:sz w:val="20"/>
+          <w:szCs w:val="20"/>
+        </w:rPr>
+        <w:t xml:space="preserve"> </w:t>
+      </w:r>
+      <w:r>
+        <w:rPr>
+          <w:sz w:val="20"/>
+          <w:szCs w:val="20"/>
+        </w:rPr>
+        <w:t>cu nr minute incluse &lt; 0</w:t>
+      </w:r>
+    </w:p>
+    <w:p>
+      <w:pPr>
+        <w:pStyle w:val="NoSpacing"/>
+        <w:numPr>
+          <w:ilvl w:val="0"/>
+          <w:numId w:val="2"/>
+        </w:numPr>
+        <w:rPr>
+          <w:sz w:val="20"/>
+          <w:szCs w:val="20"/>
+        </w:rPr>
+      </w:pPr>
+      <w:r>
+        <w:rPr>
+          <w:i/>
+          <w:sz w:val="20"/>
+          <w:szCs w:val="20"/>
+        </w:rPr>
+        <w:t>(Add)</w:t>
+      </w:r>
+      <w:r>
+        <w:rPr>
+          <w:sz w:val="20"/>
+          <w:szCs w:val="20"/>
+        </w:rPr>
+        <w:t xml:space="preserve"> </w:t>
+      </w:r>
+      <w:r>
+        <w:rPr>
+          <w:sz w:val="20"/>
+          <w:szCs w:val="20"/>
+        </w:rPr>
+        <w:t>Minute</w:t>
+      </w:r>
+      <w:r>
+        <w:rPr>
+          <w:sz w:val="20"/>
+          <w:szCs w:val="20"/>
+        </w:rPr>
+        <w:t xml:space="preserve"> </w:t>
+      </w:r>
+      <w:r>
+        <w:rPr>
+          <w:sz w:val="20"/>
+          <w:szCs w:val="20"/>
+        </w:rPr>
+        <w:t>cu nr minute incluse = 0</w:t>
+      </w:r>
+    </w:p>
+    <w:p>
+      <w:pPr>
+        <w:pStyle w:val="NoSpacing"/>
+        <w:numPr>
+          <w:ilvl w:val="0"/>
+          <w:numId w:val="2"/>
+        </w:numPr>
+        <w:rPr>
+          <w:sz w:val="20"/>
+          <w:szCs w:val="20"/>
+        </w:rPr>
+      </w:pPr>
+      <w:r>
+        <w:rPr>
+          <w:i/>
+          <w:sz w:val="20"/>
+          <w:szCs w:val="20"/>
+        </w:rPr>
+        <w:t>(Add)</w:t>
+      </w:r>
+      <w:r>
+        <w:rPr>
+          <w:sz w:val="20"/>
+          <w:szCs w:val="20"/>
+        </w:rPr>
+        <w:t xml:space="preserve"> Minute </w:t>
+      </w:r>
+      <w:r>
+        <w:rPr>
+          <w:sz w:val="20"/>
+          <w:szCs w:val="20"/>
+        </w:rPr>
+        <w:t>cu nr minute incluse &gt; max</w:t>
+      </w:r>
+    </w:p>
+    <w:p>
+      <w:pPr>
+        <w:pStyle w:val="NoSpacing"/>
+        <w:numPr>
+          <w:ilvl w:val="0"/>
+          <w:numId w:val="2"/>
+        </w:numPr>
+        <w:rPr>
+          <w:sz w:val="20"/>
+          <w:szCs w:val="20"/>
+        </w:rPr>
+      </w:pPr>
+      <w:r>
+        <w:rPr>
+          <w:i/>
+          <w:sz w:val="20"/>
+          <w:szCs w:val="20"/>
+        </w:rPr>
+        <w:t>(Add)</w:t>
+      </w:r>
+      <w:r>
+        <w:rPr>
+          <w:sz w:val="20"/>
+          <w:szCs w:val="20"/>
+        </w:rPr>
+        <w:t xml:space="preserve"> Minute </w:t>
+      </w:r>
+      <w:r>
+        <w:rPr>
+          <w:sz w:val="20"/>
+          <w:szCs w:val="20"/>
+        </w:rPr>
+        <w:t>cu nr minute incluse = max</w:t>
+      </w:r>
+    </w:p>
+    <w:p>
+      <w:pPr>
+        <w:pStyle w:val="NoSpacing"/>
+        <w:numPr>
+          <w:ilvl w:val="0"/>
+          <w:numId w:val="2"/>
+        </w:numPr>
+        <w:rPr>
+          <w:sz w:val="20"/>
+          <w:szCs w:val="20"/>
+        </w:rPr>
+      </w:pPr>
+      <w:r>
+        <w:rPr>
+          <w:i/>
+          <w:sz w:val="20"/>
+          <w:szCs w:val="20"/>
+        </w:rPr>
+        <w:t>(Add)</w:t>
+      </w:r>
+      <w:r>
+        <w:rPr>
+          <w:sz w:val="20"/>
+          <w:szCs w:val="20"/>
+        </w:rPr>
+        <w:t xml:space="preserve"> </w:t>
+      </w:r>
+      <w:r>
+        <w:rPr>
+          <w:sz w:val="20"/>
+          <w:szCs w:val="20"/>
+        </w:rPr>
+        <w:t>Minute</w:t>
+      </w:r>
+      <w:r>
+        <w:rPr>
+          <w:sz w:val="20"/>
+          <w:szCs w:val="20"/>
+        </w:rPr>
+        <w:t xml:space="preserve"> </w:t>
+      </w:r>
+      <w:r>
+        <w:rPr>
+          <w:sz w:val="20"/>
+          <w:szCs w:val="20"/>
+        </w:rPr>
+        <w:t>cu tarfi depasire  &lt; 0</w:t>
+      </w:r>
+    </w:p>
+    <w:p>
+      <w:pPr>
+        <w:pStyle w:val="NoSpacing"/>
+        <w:numPr>
+          <w:ilvl w:val="0"/>
+          <w:numId w:val="2"/>
+        </w:numPr>
+        <w:rPr>
+          <w:sz w:val="20"/>
+          <w:szCs w:val="20"/>
+        </w:rPr>
+      </w:pPr>
+      <w:r>
+        <w:rPr>
+          <w:i/>
+          <w:sz w:val="20"/>
+          <w:szCs w:val="20"/>
+        </w:rPr>
+        <w:t>(Add)</w:t>
+      </w:r>
+      <w:r>
+        <w:rPr>
+          <w:sz w:val="20"/>
+          <w:szCs w:val="20"/>
+        </w:rPr>
+        <w:t xml:space="preserve"> </w:t>
+      </w:r>
+      <w:r>
+        <w:rPr>
+          <w:sz w:val="20"/>
+          <w:szCs w:val="20"/>
+        </w:rPr>
+        <w:t>Minute</w:t>
+      </w:r>
+      <w:r>
+        <w:rPr>
+          <w:sz w:val="20"/>
+          <w:szCs w:val="20"/>
+        </w:rPr>
+        <w:t xml:space="preserve"> </w:t>
+      </w:r>
+      <w:r>
+        <w:rPr>
+          <w:sz w:val="20"/>
+          <w:szCs w:val="20"/>
+        </w:rPr>
+        <w:t>cu tarfi depasire  =  0</w:t>
+      </w:r>
+    </w:p>
+    <w:p>
+      <w:pPr>
+        <w:pStyle w:val="NoSpacing"/>
+        <w:numPr>
+          <w:ilvl w:val="0"/>
+          <w:numId w:val="2"/>
+        </w:numPr>
+        <w:rPr>
+          <w:sz w:val="20"/>
+          <w:szCs w:val="20"/>
+        </w:rPr>
+      </w:pPr>
+      <w:r>
+        <w:rPr>
+          <w:i/>
+          <w:sz w:val="20"/>
+          <w:szCs w:val="20"/>
+        </w:rPr>
+        <w:t>(Add)</w:t>
+      </w:r>
+      <w:r>
+        <w:rPr>
+          <w:sz w:val="20"/>
+          <w:szCs w:val="20"/>
+        </w:rPr>
+        <w:t xml:space="preserve"> Minute </w:t>
+      </w:r>
+      <w:r>
+        <w:rPr>
+          <w:sz w:val="20"/>
+          <w:szCs w:val="20"/>
+        </w:rPr>
+        <w:t>cu tarif depasire</w:t>
+      </w:r>
+      <w:r>
+        <w:rPr>
+          <w:sz w:val="20"/>
+          <w:szCs w:val="20"/>
+        </w:rPr>
+        <w:t xml:space="preserve"> </w:t>
+      </w:r>
+      <w:r>
+        <w:rPr>
+          <w:sz w:val="20"/>
+          <w:szCs w:val="20"/>
+        </w:rPr>
+        <w:t xml:space="preserve"> &gt; max</w:t>
+      </w:r>
+    </w:p>
+    <w:p>
+      <w:pPr>
+        <w:pStyle w:val="NoSpacing"/>
+        <w:numPr>
+          <w:ilvl w:val="0"/>
+          <w:numId w:val="2"/>
+        </w:numPr>
+        <w:rPr>
+          <w:sz w:val="20"/>
+          <w:szCs w:val="20"/>
+        </w:rPr>
+      </w:pPr>
+      <w:r>
+        <w:rPr>
+          <w:i/>
+          <w:sz w:val="20"/>
+          <w:szCs w:val="20"/>
+        </w:rPr>
+        <w:t xml:space="preserve"> </w:t>
+      </w:r>
+      <w:r>
+        <w:rPr>
+          <w:i/>
+          <w:sz w:val="20"/>
+          <w:szCs w:val="20"/>
+        </w:rPr>
+        <w:t>(Add)</w:t>
+      </w:r>
+      <w:r>
+        <w:rPr>
+          <w:sz w:val="20"/>
+          <w:szCs w:val="20"/>
+        </w:rPr>
+        <w:t xml:space="preserve"> Minute </w:t>
+      </w:r>
+      <w:r>
+        <w:rPr>
+          <w:sz w:val="20"/>
+          <w:szCs w:val="20"/>
+        </w:rPr>
+        <w:t>cu tarif depasire  = max</w:t>
+      </w:r>
+    </w:p>
+    <w:p>
+      <w:pPr>
+        <w:pStyle w:val="NoSpacing"/>
+        <w:numPr>
+          <w:ilvl w:val="0"/>
+          <w:numId w:val="2"/>
+        </w:numPr>
+        <w:rPr>
+          <w:sz w:val="20"/>
+          <w:szCs w:val="20"/>
+        </w:rPr>
+      </w:pPr>
+      <w:r>
+        <w:rPr>
+          <w:i/>
+          <w:sz w:val="20"/>
+          <w:szCs w:val="20"/>
+        </w:rPr>
+        <w:t xml:space="preserve"> </w:t>
+      </w:r>
+      <w:r>
+        <w:rPr>
+          <w:i/>
+          <w:sz w:val="20"/>
+          <w:szCs w:val="20"/>
+        </w:rPr>
+        <w:t>(Add)</w:t>
+      </w:r>
+      <w:r>
+        <w:rPr>
+          <w:sz w:val="20"/>
+          <w:szCs w:val="20"/>
+        </w:rPr>
+        <w:t xml:space="preserve"> </w:t>
+      </w:r>
+      <w:r>
+        <w:rPr>
+          <w:sz w:val="20"/>
+          <w:szCs w:val="20"/>
+        </w:rPr>
+        <w:t>Minute valid</w:t>
+      </w:r>
+    </w:p>
+    <w:p>
+      <w:pPr>
+        <w:pStyle w:val="NoSpacing"/>
+        <w:numPr>
+          <w:ilvl w:val="0"/>
+          <w:numId w:val="2"/>
+        </w:numPr>
+        <w:rPr>
+          <w:sz w:val="20"/>
+          <w:szCs w:val="20"/>
+        </w:rPr>
+      </w:pPr>
+      <w:r>
+        <w:rPr>
+          <w:i/>
+          <w:sz w:val="20"/>
+          <w:szCs w:val="20"/>
+        </w:rPr>
+        <w:t xml:space="preserve"> </w:t>
+      </w:r>
+      <w:r>
+        <w:rPr>
+          <w:i/>
+          <w:sz w:val="20"/>
+          <w:szCs w:val="20"/>
+        </w:rPr>
+        <w:t>(GetMinuteById</w:t>
+      </w:r>
+      <w:r>
+        <w:rPr>
+          <w:i/>
+          <w:sz w:val="20"/>
+          <w:szCs w:val="20"/>
+        </w:rPr>
+        <w:t>)</w:t>
+      </w:r>
+      <w:r>
+        <w:rPr>
+          <w:sz w:val="20"/>
+          <w:szCs w:val="20"/>
+        </w:rPr>
+        <w:t xml:space="preserve"> </w:t>
+      </w:r>
+      <w:r>
+        <w:rPr>
+          <w:sz w:val="20"/>
+          <w:szCs w:val="20"/>
+        </w:rPr>
+        <w:t>Minute valid</w:t>
+      </w:r>
+    </w:p>
+    <w:p>
+      <w:pPr>
+        <w:pStyle w:val="NoSpacing"/>
+        <w:numPr>
+          <w:ilvl w:val="0"/>
+          <w:numId w:val="2"/>
+        </w:numPr>
+        <w:rPr>
+          <w:sz w:val="20"/>
+          <w:szCs w:val="20"/>
+        </w:rPr>
+      </w:pPr>
+      <w:r>
+        <w:rPr>
+          <w:i/>
+          <w:sz w:val="20"/>
+          <w:szCs w:val="20"/>
+        </w:rPr>
+        <w:t xml:space="preserve"> (GetMinuteById</w:t>
+      </w:r>
+      <w:r>
+        <w:rPr>
+          <w:i/>
+          <w:sz w:val="20"/>
+          <w:szCs w:val="20"/>
+        </w:rPr>
+        <w:t>)</w:t>
+      </w:r>
+      <w:r>
+        <w:rPr>
+          <w:sz w:val="20"/>
+          <w:szCs w:val="20"/>
+        </w:rPr>
+        <w:t xml:space="preserve"> </w:t>
+      </w:r>
+      <w:r>
+        <w:rPr>
+          <w:sz w:val="20"/>
+          <w:szCs w:val="20"/>
+        </w:rPr>
+        <w:t>Minute invalid</w:t>
+      </w:r>
+    </w:p>
+    <w:p>
+      <w:pPr>
+        <w:pStyle w:val="NoSpacing"/>
+        <w:numPr>
+          <w:ilvl w:val="0"/>
+          <w:numId w:val="2"/>
+        </w:numPr>
+        <w:rPr>
+          <w:sz w:val="20"/>
+          <w:szCs w:val="20"/>
+        </w:rPr>
+      </w:pPr>
+      <w:r>
+        <w:rPr>
+          <w:i/>
+          <w:sz w:val="20"/>
+          <w:szCs w:val="20"/>
+        </w:rPr>
+        <w:t>(GetMinuteById</w:t>
+      </w:r>
+      <w:r>
+        <w:rPr>
+          <w:i/>
+          <w:sz w:val="20"/>
+          <w:szCs w:val="20"/>
+        </w:rPr>
+        <w:t>)</w:t>
+      </w:r>
+      <w:r>
+        <w:rPr>
+          <w:sz w:val="20"/>
+          <w:szCs w:val="20"/>
+        </w:rPr>
+        <w:t xml:space="preserve"> </w:t>
+      </w:r>
+      <w:r>
+        <w:rPr>
+          <w:sz w:val="20"/>
+          <w:szCs w:val="20"/>
+        </w:rPr>
+        <w:t>Minute inexistent</w:t>
+      </w:r>
+    </w:p>
+    <w:p>
+      <w:pPr>
+        <w:pStyle w:val="NoSpacing"/>
+        <w:numPr>
+          <w:ilvl w:val="0"/>
+          <w:numId w:val="2"/>
+        </w:numPr>
+        <w:rPr>
+          <w:sz w:val="20"/>
+          <w:szCs w:val="20"/>
+        </w:rPr>
+      </w:pPr>
+    </w:p>
+    <w:p>
+      <w:pPr>
+        <w:pStyle w:val="NoSpacing"/>
+        <w:ind w:left="720"/>
+        <w:rPr>
+          <w:sz w:val="20"/>
+          <w:szCs w:val="20"/>
+        </w:rPr>
+      </w:pPr>
+    </w:p>
+    <w:p>
+      <w:pPr>
+        <w:pStyle w:val="NoSpacing"/>
         <w:rPr>
           <w:sz w:val="20"/>
           <w:szCs w:val="20"/>
@@ -4320,6 +4993,96 @@
     </w:lvl>
   </w:abstractNum>
   <w:abstractNum w:abstractNumId="8">
+    <w:nsid w:val="70E13192"/>
+    <w:multiLevelType w:val="hybridMultilevel"/>
+    <w:tmpl w:val="A7424134"/>
+    <w:lvl w:ilvl="0" w:tplc="CE0C3384">
+      <w:start w:val="1"/>
+      <w:numFmt w:val="decimal"/>
+      <w:lvlText w:val="%1."/>
+      <w:lvlJc w:val="left"/>
+      <w:pPr>
+        <w:ind w:left="720" w:hanging="360"/>
+      </w:pPr>
+      <w:rPr>
+        <w:rFonts w:hint="default"/>
+        <w:b w:val="0"/>
+      </w:rPr>
+    </w:lvl>
+    <w:lvl w:ilvl="1" w:tplc="04090019" w:tentative="1">
+      <w:start w:val="1"/>
+      <w:numFmt w:val="lowerLetter"/>
+      <w:lvlText w:val="%2."/>
+      <w:lvlJc w:val="left"/>
+      <w:pPr>
+        <w:ind w:left="1440" w:hanging="360"/>
+      </w:pPr>
+    </w:lvl>
+    <w:lvl w:ilvl="2" w:tplc="0409001B" w:tentative="1">
+      <w:start w:val="1"/>
+      <w:numFmt w:val="lowerRoman"/>
+      <w:lvlText w:val="%3."/>
+      <w:lvlJc w:val="right"/>
+      <w:pPr>
+        <w:ind w:left="2160" w:hanging="180"/>
+      </w:pPr>
+    </w:lvl>
+    <w:lvl w:ilvl="3" w:tplc="0409000F" w:tentative="1">
+      <w:start w:val="1"/>
+      <w:numFmt w:val="decimal"/>
+      <w:lvlText w:val="%4."/>
+      <w:lvlJc w:val="left"/>
+      <w:pPr>
+        <w:ind w:left="2880" w:hanging="360"/>
+      </w:pPr>
+    </w:lvl>
+    <w:lvl w:ilvl="4" w:tplc="04090019" w:tentative="1">
+      <w:start w:val="1"/>
+      <w:numFmt w:val="lowerLetter"/>
+      <w:lvlText w:val="%5."/>
+      <w:lvlJc w:val="left"/>
+      <w:pPr>
+        <w:ind w:left="3600" w:hanging="360"/>
+      </w:pPr>
+    </w:lvl>
+    <w:lvl w:ilvl="5" w:tplc="0409001B" w:tentative="1">
+      <w:start w:val="1"/>
+      <w:numFmt w:val="lowerRoman"/>
+      <w:lvlText w:val="%6."/>
+      <w:lvlJc w:val="right"/>
+      <w:pPr>
+        <w:ind w:left="4320" w:hanging="180"/>
+      </w:pPr>
+    </w:lvl>
+    <w:lvl w:ilvl="6" w:tplc="0409000F" w:tentative="1">
+      <w:start w:val="1"/>
+      <w:numFmt w:val="decimal"/>
+      <w:lvlText w:val="%7."/>
+      <w:lvlJc w:val="left"/>
+      <w:pPr>
+        <w:ind w:left="5040" w:hanging="360"/>
+      </w:pPr>
+    </w:lvl>
+    <w:lvl w:ilvl="7" w:tplc="04090019" w:tentative="1">
+      <w:start w:val="1"/>
+      <w:numFmt w:val="lowerLetter"/>
+      <w:lvlText w:val="%8."/>
+      <w:lvlJc w:val="left"/>
+      <w:pPr>
+        <w:ind w:left="5760" w:hanging="360"/>
+      </w:pPr>
+    </w:lvl>
+    <w:lvl w:ilvl="8" w:tplc="0409001B" w:tentative="1">
+      <w:start w:val="1"/>
+      <w:numFmt w:val="lowerRoman"/>
+      <w:lvlText w:val="%9."/>
+      <w:lvlJc w:val="right"/>
+      <w:pPr>
+        <w:ind w:left="6480" w:hanging="180"/>
+      </w:pPr>
+    </w:lvl>
+  </w:abstractNum>
+  <w:abstractNum w:abstractNumId="9">
     <w:nsid w:val="72C779BF"/>
     <w:multiLevelType w:val="hybridMultilevel"/>
     <w:tmpl w:val="C068DE9A"/>
@@ -4415,7 +5178,7 @@
     <w:abstractNumId w:val="3"/>
   </w:num>
   <w:num w:numId="4">
-    <w:abstractNumId w:val="8"/>
+    <w:abstractNumId w:val="9"/>
   </w:num>
   <w:num w:numId="5">
     <w:abstractNumId w:val="4"/>
@@ -4431,6 +5194,9 @@
   </w:num>
   <w:num w:numId="9">
     <w:abstractNumId w:val="7"/>
+  </w:num>
+  <w:num w:numId="10">
+    <w:abstractNumId w:val="8"/>
   </w:num>
 </w:numbering>
 </file>

</xml_diff>